<commit_message>
auto db copy updated
</commit_message>
<xml_diff>
--- a/py_res_helper/templates/Ahmed_Qureshi_Resume_Template.docx
+++ b/py_res_helper/templates/Ahmed_Qureshi_Resume_Template.docx
@@ -1,6 +1,6 @@
 
 <file path=word/document.xml><?xml version="1.0" encoding="utf-8"?>
-<w:document xmlns:wpc="http://schemas.microsoft.com/office/word/2010/wordprocessingCanvas" xmlns:cx="http://schemas.microsoft.com/office/drawing/2014/chartex" xmlns:cx1="http://schemas.microsoft.com/office/drawing/2015/9/8/chartex" xmlns:cx2="http://schemas.microsoft.com/office/drawing/2015/10/21/chartex" xmlns:cx3="http://schemas.microsoft.com/office/drawing/2016/5/9/chartex" xmlns:cx4="http://schemas.microsoft.com/office/drawing/2016/5/10/chartex" xmlns:cx5="http://schemas.microsoft.com/office/drawing/2016/5/11/chartex" xmlns:cx6="http://schemas.microsoft.com/office/drawing/2016/5/12/chartex" xmlns:cx7="http://schemas.microsoft.com/office/drawing/2016/5/13/chartex" xmlns:cx8="http://schemas.microsoft.com/office/drawing/2016/5/14/chartex" xmlns:mc="http://schemas.openxmlformats.org/markup-compatibility/2006" xmlns:aink="http://schemas.microsoft.com/office/drawing/2016/ink" xmlns:am3d="http://schemas.microsoft.com/office/drawing/2017/model3d" xmlns:o="urn:schemas-microsoft-com:office:office" xmlns:oel="http://schemas.microsoft.com/office/2019/extlst" xmlns:r="http://schemas.openxmlformats.org/officeDocument/2006/relationships" xmlns:m="http://schemas.openxmlformats.org/officeDocument/2006/math" xmlns:v="urn:schemas-microsoft-com:vml" xmlns:wp14="http://schemas.microsoft.com/office/word/2010/wordprocessingDrawing" xmlns:wp="http://schemas.openxmlformats.org/drawingml/2006/wordprocessingDrawing" xmlns:w10="urn:schemas-microsoft-com:office:word" xmlns:w="http://schemas.openxmlformats.org/wordprocessingml/2006/main" xmlns:w14="http://schemas.microsoft.com/office/word/2010/wordml" xmlns:w15="http://schemas.microsoft.com/office/word/2012/wordml" xmlns:w16cex="http://schemas.microsoft.com/office/word/2018/wordml/cex" xmlns:w16cid="http://schemas.microsoft.com/office/word/2016/wordml/cid" xmlns:w16="http://schemas.microsoft.com/office/word/2018/wordml" xmlns:w16sdtdh="http://schemas.microsoft.com/office/word/2020/wordml/sdtdatahash" xmlns:w16se="http://schemas.microsoft.com/office/word/2015/wordml/symex" xmlns:wpg="http://schemas.microsoft.com/office/word/2010/wordprocessingGroup" xmlns:wpi="http://schemas.microsoft.com/office/word/2010/wordprocessingInk" xmlns:wne="http://schemas.microsoft.com/office/word/2006/wordml" xmlns:wps="http://schemas.microsoft.com/office/word/2010/wordprocessingShape" mc:Ignorable="w14 w15 w16se w16cid w16 w16cex w16sdtdh wp14">
+<w:document xmlns:wpc="http://schemas.microsoft.com/office/word/2010/wordprocessingCanvas" xmlns:cx="http://schemas.microsoft.com/office/drawing/2014/chartex" xmlns:cx1="http://schemas.microsoft.com/office/drawing/2015/9/8/chartex" xmlns:cx2="http://schemas.microsoft.com/office/drawing/2015/10/21/chartex" xmlns:cx3="http://schemas.microsoft.com/office/drawing/2016/5/9/chartex" xmlns:cx4="http://schemas.microsoft.com/office/drawing/2016/5/10/chartex" xmlns:cx5="http://schemas.microsoft.com/office/drawing/2016/5/11/chartex" xmlns:cx6="http://schemas.microsoft.com/office/drawing/2016/5/12/chartex" xmlns:cx7="http://schemas.microsoft.com/office/drawing/2016/5/13/chartex" xmlns:cx8="http://schemas.microsoft.com/office/drawing/2016/5/14/chartex" xmlns:mc="http://schemas.openxmlformats.org/markup-compatibility/2006" xmlns:aink="http://schemas.microsoft.com/office/drawing/2016/ink" xmlns:am3d="http://schemas.microsoft.com/office/drawing/2017/model3d" xmlns:o="urn:schemas-microsoft-com:office:office" xmlns:oel="http://schemas.microsoft.com/office/2019/extlst" xmlns:r="http://schemas.openxmlformats.org/officeDocument/2006/relationships" xmlns:m="http://schemas.openxmlformats.org/officeDocument/2006/math" xmlns:v="urn:schemas-microsoft-com:vml" xmlns:wp14="http://schemas.microsoft.com/office/word/2010/wordprocessingDrawing" xmlns:wp="http://schemas.openxmlformats.org/drawingml/2006/wordprocessingDrawing" xmlns:w10="urn:schemas-microsoft-com:office:word" xmlns:w="http://schemas.openxmlformats.org/wordprocessingml/2006/main" xmlns:w14="http://schemas.microsoft.com/office/word/2010/wordml" xmlns:w15="http://schemas.microsoft.com/office/word/2012/wordml" xmlns:w16cex="http://schemas.microsoft.com/office/word/2018/wordml/cex" xmlns:w16cid="http://schemas.microsoft.com/office/word/2016/wordml/cid" xmlns:w16="http://schemas.microsoft.com/office/word/2018/wordml" xmlns:w16du="http://schemas.microsoft.com/office/word/2023/wordml/word16du" xmlns:w16sdtdh="http://schemas.microsoft.com/office/word/2020/wordml/sdtdatahash" xmlns:w16se="http://schemas.microsoft.com/office/word/2015/wordml/symex" xmlns:wpg="http://schemas.microsoft.com/office/word/2010/wordprocessingGroup" xmlns:wpi="http://schemas.microsoft.com/office/word/2010/wordprocessingInk" xmlns:wne="http://schemas.microsoft.com/office/word/2006/wordml" xmlns:wps="http://schemas.microsoft.com/office/word/2010/wordprocessingShape" mc:Ignorable="w14 w15 w16se w16cid w16 w16cex w16sdtdh w16du wp14">
   <w:background w:color="FFFFFF" w:themeColor="background1"/>
   <w:body>
     <w:tbl>
@@ -490,7 +490,7 @@
                 <w:lang w:val="en-AU" w:eastAsia="en-AU"/>
               </w:rPr>
               <w:drawing>
-                <wp:anchor distT="0" distB="0" distL="114300" distR="114300" simplePos="0" relativeHeight="251796480" behindDoc="0" locked="0" layoutInCell="1" allowOverlap="1" wp14:anchorId="56ED1A78" wp14:editId="19A4670D">
+                <wp:anchor distT="0" distB="0" distL="114300" distR="114300" simplePos="0" relativeHeight="251796480" behindDoc="0" locked="0" layoutInCell="1" allowOverlap="1" wp14:anchorId="56ED1A78" wp14:editId="35149A71">
                   <wp:simplePos x="0" y="0"/>
                   <wp:positionH relativeFrom="column">
                     <wp:posOffset>13335</wp:posOffset>
@@ -630,24 +630,7 @@
                 <w:sz w:val="22"/>
                 <w:szCs w:val="28"/>
               </w:rPr>
-              <w:t>06</w:t>
-            </w:r>
-            <w:r>
-              <w:rPr>
-                <w:noProof/>
-                <w:sz w:val="22"/>
-                <w:szCs w:val="28"/>
-                <w:vertAlign w:val="superscript"/>
-              </w:rPr>
-              <w:t>th</w:t>
-            </w:r>
-            <w:r>
-              <w:rPr>
-                <w:noProof/>
-                <w:sz w:val="22"/>
-                <w:szCs w:val="28"/>
-              </w:rPr>
-              <w:t xml:space="preserve"> February, 2024</w:t>
+              <w:t>date</w:t>
             </w:r>
           </w:p>
         </w:tc>
@@ -746,13 +729,13 @@
         <mc:AlternateContent>
           <mc:Choice Requires="wps">
             <w:drawing>
-              <wp:anchor distT="0" distB="0" distL="114300" distR="114300" simplePos="0" relativeHeight="251777024" behindDoc="1" locked="1" layoutInCell="1" allowOverlap="1" wp14:anchorId="290A825A" wp14:editId="07E3B6F3">
+              <wp:anchor distT="0" distB="0" distL="114300" distR="114300" simplePos="0" relativeHeight="251777024" behindDoc="1" locked="1" layoutInCell="1" allowOverlap="1" wp14:anchorId="290A825A" wp14:editId="53391849">
                 <wp:simplePos x="0" y="0"/>
                 <wp:positionH relativeFrom="page">
                   <wp:posOffset>4965700</wp:posOffset>
                 </wp:positionH>
                 <wp:positionV relativeFrom="page">
-                  <wp:posOffset>-17780</wp:posOffset>
+                  <wp:posOffset>-10160</wp:posOffset>
                 </wp:positionV>
                 <wp:extent cx="2806700" cy="10058400"/>
                 <wp:effectExtent l="0" t="0" r="0" b="0"/>
@@ -822,7 +805,7 @@
           </mc:Choice>
           <mc:Fallback>
             <w:pict>
-              <v:rect w14:anchorId="7EFDCF8C" id="Rectangle 1" o:spid="_x0000_s1026" alt="&quot;&quot;" style="position:absolute;margin-left:391pt;margin-top:-1.4pt;width:221pt;height:11in;z-index:-251539456;visibility:visible;mso-wrap-style:square;mso-width-percent:0;mso-height-percent:0;mso-wrap-distance-left:9pt;mso-wrap-distance-top:0;mso-wrap-distance-right:9pt;mso-wrap-distance-bottom:0;mso-position-horizontal:absolute;mso-position-horizontal-relative:page;mso-position-vertical:absolute;mso-position-vertical-relative:page;mso-width-percent:0;mso-height-percent:0;mso-width-relative:margin;mso-height-relative:margin;v-text-anchor:middle" o:gfxdata="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" fillcolor="#d3ebfd" stroked="f" strokeweight="1pt">
+              <v:rect w14:anchorId="6FFDB122" id="Rectangle 1" o:spid="_x0000_s1026" alt="&quot;&quot;" style="position:absolute;margin-left:391pt;margin-top:-.8pt;width:221pt;height:11in;z-index:-251539456;visibility:visible;mso-wrap-style:square;mso-width-percent:0;mso-height-percent:0;mso-wrap-distance-left:9pt;mso-wrap-distance-top:0;mso-wrap-distance-right:9pt;mso-wrap-distance-bottom:0;mso-position-horizontal:absolute;mso-position-horizontal-relative:page;mso-position-vertical:absolute;mso-position-vertical-relative:page;mso-width-percent:0;mso-height-percent:0;mso-width-relative:margin;mso-height-relative:margin;v-text-anchor:middle" o:gfxdata="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" fillcolor="#d3ebfd" stroked="f" strokeweight="1pt">
                 <v:fill opacity="32896f"/>
                 <w10:wrap anchorx="page" anchory="page"/>
                 <w10:anchorlock/>
@@ -854,7 +837,7 @@
           <w:sz w:val="28"/>
           <w:szCs w:val="24"/>
         </w:rPr>
-        <w:t>Full Stack Developer</w:t>
+        <w:t>designation</w:t>
       </w:r>
     </w:p>
     <w:p>
@@ -1075,7 +1058,14 @@
       </w:r>
       <w:proofErr w:type="spellEnd"/>
     </w:p>
-    <w:p/>
+    <w:p>
+      <w:pPr>
+        <w:rPr>
+          <w:sz w:val="22"/>
+          <w:szCs w:val="28"/>
+        </w:rPr>
+      </w:pPr>
+    </w:p>
     <w:p>
       <w:pPr>
         <w:pStyle w:val="Subtitle"/>
@@ -1722,6 +1712,13 @@
         </w:rPr>
         <w:t>Oracle, Postgres</w:t>
       </w:r>
+      <w:r>
+        <w:rPr>
+          <w:sz w:val="22"/>
+          <w:szCs w:val="22"/>
+        </w:rPr>
+        <w:t xml:space="preserve"> (PostgreSQL)</w:t>
+      </w:r>
     </w:p>
     <w:p>
       <w:pPr>
@@ -2025,14 +2022,14 @@
           <w:sz w:val="22"/>
           <w:szCs w:val="22"/>
         </w:rPr>
-        <w:t xml:space="preserve">Docker, </w:t>
-      </w:r>
-      <w:r>
-        <w:rPr>
-          <w:sz w:val="22"/>
-          <w:szCs w:val="22"/>
-        </w:rPr>
-        <w:t>Kubernetes</w:t>
+        <w:t>Docke</w:t>
+      </w:r>
+      <w:r>
+        <w:rPr>
+          <w:sz w:val="22"/>
+          <w:szCs w:val="22"/>
+        </w:rPr>
+        <w:t>r, Kubernetes</w:t>
       </w:r>
       <w:r>
         <w:rPr>
@@ -2308,11 +2305,26 @@
           <w:sz w:val="22"/>
           <w:szCs w:val="22"/>
         </w:rPr>
-        <w:t>Critical Thinking, Logical, Problem-Solving, Attention to</w:t>
+        <w:t>Critical Thinking, Logical</w:t>
+      </w:r>
+      <w:r>
+        <w:rPr>
+          <w:sz w:val="22"/>
+          <w:szCs w:val="22"/>
+        </w:rPr>
+        <w:t xml:space="preserve"> Thinking</w:t>
+      </w:r>
+      <w:r>
+        <w:rPr>
+          <w:sz w:val="22"/>
+          <w:szCs w:val="22"/>
+        </w:rPr>
+        <w:t xml:space="preserve">, Problem-Solving, Attention </w:t>
       </w:r>
     </w:p>
     <w:p>
       <w:pPr>
+        <w:pStyle w:val="ListParagraph"/>
         <w:spacing w:line="360" w:lineRule="auto"/>
         <w:ind w:left="4320"/>
         <w:rPr>
@@ -2325,7 +2337,7 @@
           <w:sz w:val="22"/>
           <w:szCs w:val="22"/>
         </w:rPr>
-        <w:t>Detail, Communication, Quick Learning</w:t>
+        <w:t>to</w:t>
       </w:r>
       <w:r>
         <w:rPr>
@@ -2339,16 +2351,45 @@
           <w:sz w:val="22"/>
           <w:szCs w:val="22"/>
         </w:rPr>
+        <w:t xml:space="preserve">Detail, </w:t>
+      </w:r>
+      <w:r>
+        <w:rPr>
+          <w:sz w:val="22"/>
+          <w:szCs w:val="22"/>
+        </w:rPr>
+        <w:t xml:space="preserve">Excellent </w:t>
+      </w:r>
+      <w:r>
+        <w:rPr>
+          <w:sz w:val="22"/>
+          <w:szCs w:val="22"/>
+        </w:rPr>
+        <w:t>Communication, Quick Learning</w:t>
+      </w:r>
+      <w:r>
+        <w:rPr>
+          <w:sz w:val="22"/>
+          <w:szCs w:val="22"/>
+        </w:rPr>
+        <w:t>,</w:t>
+      </w:r>
+      <w:r>
+        <w:rPr>
+          <w:sz w:val="22"/>
+          <w:szCs w:val="22"/>
+        </w:rPr>
+        <w:t xml:space="preserve"> </w:t>
+      </w:r>
+      <w:r>
+        <w:rPr>
+          <w:sz w:val="22"/>
+          <w:szCs w:val="22"/>
+        </w:rPr>
         <w:t>Time Management, Adaptability, Teamwork</w:t>
       </w:r>
     </w:p>
-    <w:p>
-      <w:pPr>
-        <w:pStyle w:val="Subtitle"/>
-        <w:ind w:left="-105"/>
-      </w:pPr>
-      <w:bookmarkStart w:id="0" w:name="_Hlk146879803"/>
-    </w:p>
+    <w:bookmarkStart w:id="0" w:name="_Hlk146879803"/>
     <w:p>
       <w:pPr>
         <w:pStyle w:val="Subtitle"/>
@@ -2554,6 +2595,7 @@
         <w:t xml:space="preserve"> </w:t>
       </w:r>
     </w:p>
+    <w:p/>
     <w:p>
       <w:pPr>
         <w:pStyle w:val="Subtitle"/>
@@ -2819,9 +2861,9 @@
     <w:p/>
     <w:p>
       <w:pPr>
-        <w:spacing w:after="80"/>
+        <w:spacing w:after="120"/>
         <w:ind w:left="-105"/>
-        <w:outlineLvl w:val="0"/>
+        <w:outlineLvl w:val="1"/>
         <w:rPr>
           <w:rFonts w:ascii="Century Gothic" w:eastAsia="Century Gothic" w:hAnsi="Century Gothic" w:cs="Times New Roman"/>
           <w:b/>
@@ -2844,7 +2886,7 @@
           <w:sz w:val="22"/>
           <w:szCs w:val="22"/>
         </w:rPr>
-        <w:t>Full stack developer</w:t>
+        <w:t>designation</w:t>
       </w:r>
     </w:p>
     <w:p>
@@ -2920,13 +2962,13 @@
         <mc:AlternateContent>
           <mc:Choice Requires="wps">
             <w:drawing>
-              <wp:anchor distT="0" distB="0" distL="114300" distR="114300" simplePos="0" relativeHeight="251761664" behindDoc="1" locked="1" layoutInCell="1" allowOverlap="1" wp14:anchorId="12D8192B" wp14:editId="1B564FF1">
+              <wp:anchor distT="0" distB="0" distL="114300" distR="114300" simplePos="0" relativeHeight="251761664" behindDoc="1" locked="1" layoutInCell="1" allowOverlap="1" wp14:anchorId="12D8192B" wp14:editId="0DFBB76F">
                 <wp:simplePos x="0" y="0"/>
                 <wp:positionH relativeFrom="page">
-                  <wp:posOffset>4956175</wp:posOffset>
+                  <wp:align>right</wp:align>
                 </wp:positionH>
-                <wp:positionV relativeFrom="paragraph">
-                  <wp:posOffset>-3633470</wp:posOffset>
+                <wp:positionV relativeFrom="page">
+                  <wp:posOffset>-197485</wp:posOffset>
                 </wp:positionV>
                 <wp:extent cx="2806700" cy="10239375"/>
                 <wp:effectExtent l="0" t="0" r="0" b="9525"/>
@@ -3001,14 +3043,14 @@
           </mc:Choice>
           <mc:Fallback>
             <w:pict>
-              <v:rect w14:anchorId="12D8192B" id="Rectangle 1" o:spid="_x0000_s1026" alt="&quot;&quot;" style="position:absolute;left:0;text-align:left;margin-left:390.25pt;margin-top:-286.1pt;width:221pt;height:806.25pt;z-index:-251554816;visibility:visible;mso-wrap-style:square;mso-width-percent:0;mso-height-percent:0;mso-wrap-distance-left:9pt;mso-wrap-distance-top:0;mso-wrap-distance-right:9pt;mso-wrap-distance-bottom:0;mso-position-horizontal:absolute;mso-position-horizontal-relative:page;mso-position-vertical:absolute;mso-position-vertical-relative:text;mso-width-percent:0;mso-height-percent:0;mso-width-relative:margin;mso-height-relative:margin;v-text-anchor:middle" o:gfxdata="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" fillcolor="#d3ebfd" stroked="f" strokeweight="1pt">
+              <v:rect w14:anchorId="12D8192B" id="Rectangle 1" o:spid="_x0000_s1026" alt="&quot;&quot;" style="position:absolute;left:0;text-align:left;margin-left:169.8pt;margin-top:-15.55pt;width:221pt;height:806.25pt;z-index:-251554816;visibility:visible;mso-wrap-style:square;mso-width-percent:0;mso-height-percent:0;mso-wrap-distance-left:9pt;mso-wrap-distance-top:0;mso-wrap-distance-right:9pt;mso-wrap-distance-bottom:0;mso-position-horizontal:right;mso-position-horizontal-relative:page;mso-position-vertical:absolute;mso-position-vertical-relative:page;mso-width-percent:0;mso-height-percent:0;mso-width-relative:margin;mso-height-relative:margin;v-text-anchor:middle" o:gfxdata="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" fillcolor="#d3ebfd" stroked="f" strokeweight="1pt">
                 <v:fill opacity="32896f"/>
                 <v:textbox>
                   <w:txbxContent>
                     <w:p/>
                   </w:txbxContent>
                 </v:textbox>
-                <w10:wrap anchorx="page"/>
+                <w10:wrap anchorx="page" anchory="page"/>
                 <w10:anchorlock/>
               </v:rect>
             </w:pict>
@@ -3845,6 +3887,26 @@
       </w:r>
       <w:bookmarkEnd w:id="0"/>
     </w:p>
+    <w:p/>
+    <w:p>
+      <w:pPr>
+        <w:rPr>
+          <w:color w:val="FFFFFF" w:themeColor="background1"/>
+          <w:sz w:val="2"/>
+          <w:szCs w:val="2"/>
+        </w:rPr>
+      </w:pPr>
+      <w:proofErr w:type="spellStart"/>
+      <w:r>
+        <w:rPr>
+          <w:color w:val="FFFFFF" w:themeColor="background1"/>
+          <w:sz w:val="2"/>
+          <w:szCs w:val="2"/>
+        </w:rPr>
+        <w:t>job_description</w:t>
+      </w:r>
+      <w:proofErr w:type="spellEnd"/>
+    </w:p>
     <w:sectPr>
       <w:footerReference w:type="default" r:id="rId21"/>
       <w:pgSz w:w="12240" w:h="15840" w:code="1"/>
@@ -3857,7 +3919,7 @@
 </file>
 
 <file path=word/endnotes.xml><?xml version="1.0" encoding="utf-8"?>
-<w:endnotes xmlns:wpc="http://schemas.microsoft.com/office/word/2010/wordprocessingCanvas" xmlns:cx="http://schemas.microsoft.com/office/drawing/2014/chartex" xmlns:cx1="http://schemas.microsoft.com/office/drawing/2015/9/8/chartex" xmlns:cx2="http://schemas.microsoft.com/office/drawing/2015/10/21/chartex" xmlns:cx3="http://schemas.microsoft.com/office/drawing/2016/5/9/chartex" xmlns:cx4="http://schemas.microsoft.com/office/drawing/2016/5/10/chartex" xmlns:cx5="http://schemas.microsoft.com/office/drawing/2016/5/11/chartex" xmlns:cx6="http://schemas.microsoft.com/office/drawing/2016/5/12/chartex" xmlns:cx7="http://schemas.microsoft.com/office/drawing/2016/5/13/chartex" xmlns:cx8="http://schemas.microsoft.com/office/drawing/2016/5/14/chartex" xmlns:mc="http://schemas.openxmlformats.org/markup-compatibility/2006" xmlns:aink="http://schemas.microsoft.com/office/drawing/2016/ink" xmlns:am3d="http://schemas.microsoft.com/office/drawing/2017/model3d" xmlns:o="urn:schemas-microsoft-com:office:office" xmlns:oel="http://schemas.microsoft.com/office/2019/extlst" xmlns:r="http://schemas.openxmlformats.org/officeDocument/2006/relationships" xmlns:m="http://schemas.openxmlformats.org/officeDocument/2006/math" xmlns:v="urn:schemas-microsoft-com:vml" xmlns:wp14="http://schemas.microsoft.com/office/word/2010/wordprocessingDrawing" xmlns:wp="http://schemas.openxmlformats.org/drawingml/2006/wordprocessingDrawing" xmlns:w10="urn:schemas-microsoft-com:office:word" xmlns:w="http://schemas.openxmlformats.org/wordprocessingml/2006/main" xmlns:w14="http://schemas.microsoft.com/office/word/2010/wordml" xmlns:w15="http://schemas.microsoft.com/office/word/2012/wordml" xmlns:w16cex="http://schemas.microsoft.com/office/word/2018/wordml/cex" xmlns:w16cid="http://schemas.microsoft.com/office/word/2016/wordml/cid" xmlns:w16="http://schemas.microsoft.com/office/word/2018/wordml" xmlns:w16sdtdh="http://schemas.microsoft.com/office/word/2020/wordml/sdtdatahash" xmlns:w16se="http://schemas.microsoft.com/office/word/2015/wordml/symex" xmlns:wpg="http://schemas.microsoft.com/office/word/2010/wordprocessingGroup" xmlns:wpi="http://schemas.microsoft.com/office/word/2010/wordprocessingInk" xmlns:wne="http://schemas.microsoft.com/office/word/2006/wordml" xmlns:wps="http://schemas.microsoft.com/office/word/2010/wordprocessingShape" mc:Ignorable="w14 w15 w16se w16cid w16 w16cex w16sdtdh wp14">
+<w:endnotes xmlns:wpc="http://schemas.microsoft.com/office/word/2010/wordprocessingCanvas" xmlns:cx="http://schemas.microsoft.com/office/drawing/2014/chartex" xmlns:cx1="http://schemas.microsoft.com/office/drawing/2015/9/8/chartex" xmlns:cx2="http://schemas.microsoft.com/office/drawing/2015/10/21/chartex" xmlns:cx3="http://schemas.microsoft.com/office/drawing/2016/5/9/chartex" xmlns:cx4="http://schemas.microsoft.com/office/drawing/2016/5/10/chartex" xmlns:cx5="http://schemas.microsoft.com/office/drawing/2016/5/11/chartex" xmlns:cx6="http://schemas.microsoft.com/office/drawing/2016/5/12/chartex" xmlns:cx7="http://schemas.microsoft.com/office/drawing/2016/5/13/chartex" xmlns:cx8="http://schemas.microsoft.com/office/drawing/2016/5/14/chartex" xmlns:mc="http://schemas.openxmlformats.org/markup-compatibility/2006" xmlns:aink="http://schemas.microsoft.com/office/drawing/2016/ink" xmlns:am3d="http://schemas.microsoft.com/office/drawing/2017/model3d" xmlns:o="urn:schemas-microsoft-com:office:office" xmlns:oel="http://schemas.microsoft.com/office/2019/extlst" xmlns:r="http://schemas.openxmlformats.org/officeDocument/2006/relationships" xmlns:m="http://schemas.openxmlformats.org/officeDocument/2006/math" xmlns:v="urn:schemas-microsoft-com:vml" xmlns:wp14="http://schemas.microsoft.com/office/word/2010/wordprocessingDrawing" xmlns:wp="http://schemas.openxmlformats.org/drawingml/2006/wordprocessingDrawing" xmlns:w10="urn:schemas-microsoft-com:office:word" xmlns:w="http://schemas.openxmlformats.org/wordprocessingml/2006/main" xmlns:w14="http://schemas.microsoft.com/office/word/2010/wordml" xmlns:w15="http://schemas.microsoft.com/office/word/2012/wordml" xmlns:w16cex="http://schemas.microsoft.com/office/word/2018/wordml/cex" xmlns:w16cid="http://schemas.microsoft.com/office/word/2016/wordml/cid" xmlns:w16="http://schemas.microsoft.com/office/word/2018/wordml" xmlns:w16du="http://schemas.microsoft.com/office/word/2023/wordml/word16du" xmlns:w16sdtdh="http://schemas.microsoft.com/office/word/2020/wordml/sdtdatahash" xmlns:w16se="http://schemas.microsoft.com/office/word/2015/wordml/symex" xmlns:wpg="http://schemas.microsoft.com/office/word/2010/wordprocessingGroup" xmlns:wpi="http://schemas.microsoft.com/office/word/2010/wordprocessingInk" xmlns:wne="http://schemas.microsoft.com/office/word/2006/wordml" xmlns:wps="http://schemas.microsoft.com/office/word/2010/wordprocessingShape" mc:Ignorable="w14 w15 w16se w16cid w16 w16cex w16sdtdh w16du wp14">
   <w:endnote w:type="separator" w:id="-1">
     <w:p>
       <w:pPr>
@@ -3889,7 +3951,7 @@
 </file>
 
 <file path=word/footer1.xml><?xml version="1.0" encoding="utf-8"?>
-<w:ftr xmlns:wpc="http://schemas.microsoft.com/office/word/2010/wordprocessingCanvas" xmlns:cx="http://schemas.microsoft.com/office/drawing/2014/chartex" xmlns:cx1="http://schemas.microsoft.com/office/drawing/2015/9/8/chartex" xmlns:cx2="http://schemas.microsoft.com/office/drawing/2015/10/21/chartex" xmlns:cx3="http://schemas.microsoft.com/office/drawing/2016/5/9/chartex" xmlns:cx4="http://schemas.microsoft.com/office/drawing/2016/5/10/chartex" xmlns:cx5="http://schemas.microsoft.com/office/drawing/2016/5/11/chartex" xmlns:cx6="http://schemas.microsoft.com/office/drawing/2016/5/12/chartex" xmlns:cx7="http://schemas.microsoft.com/office/drawing/2016/5/13/chartex" xmlns:cx8="http://schemas.microsoft.com/office/drawing/2016/5/14/chartex" xmlns:mc="http://schemas.openxmlformats.org/markup-compatibility/2006" xmlns:aink="http://schemas.microsoft.com/office/drawing/2016/ink" xmlns:am3d="http://schemas.microsoft.com/office/drawing/2017/model3d" xmlns:o="urn:schemas-microsoft-com:office:office" xmlns:oel="http://schemas.microsoft.com/office/2019/extlst" xmlns:r="http://schemas.openxmlformats.org/officeDocument/2006/relationships" xmlns:m="http://schemas.openxmlformats.org/officeDocument/2006/math" xmlns:v="urn:schemas-microsoft-com:vml" xmlns:wp14="http://schemas.microsoft.com/office/word/2010/wordprocessingDrawing" xmlns:wp="http://schemas.openxmlformats.org/drawingml/2006/wordprocessingDrawing" xmlns:w10="urn:schemas-microsoft-com:office:word" xmlns:w="http://schemas.openxmlformats.org/wordprocessingml/2006/main" xmlns:w14="http://schemas.microsoft.com/office/word/2010/wordml" xmlns:w15="http://schemas.microsoft.com/office/word/2012/wordml" xmlns:w16cex="http://schemas.microsoft.com/office/word/2018/wordml/cex" xmlns:w16cid="http://schemas.microsoft.com/office/word/2016/wordml/cid" xmlns:w16="http://schemas.microsoft.com/office/word/2018/wordml" xmlns:w16sdtdh="http://schemas.microsoft.com/office/word/2020/wordml/sdtdatahash" xmlns:w16se="http://schemas.microsoft.com/office/word/2015/wordml/symex" xmlns:wpg="http://schemas.microsoft.com/office/word/2010/wordprocessingGroup" xmlns:wpi="http://schemas.microsoft.com/office/word/2010/wordprocessingInk" xmlns:wne="http://schemas.microsoft.com/office/word/2006/wordml" xmlns:wps="http://schemas.microsoft.com/office/word/2010/wordprocessingShape" mc:Ignorable="w14 w15 w16se w16cid w16 w16cex w16sdtdh wp14">
+<w:ftr xmlns:wpc="http://schemas.microsoft.com/office/word/2010/wordprocessingCanvas" xmlns:cx="http://schemas.microsoft.com/office/drawing/2014/chartex" xmlns:cx1="http://schemas.microsoft.com/office/drawing/2015/9/8/chartex" xmlns:cx2="http://schemas.microsoft.com/office/drawing/2015/10/21/chartex" xmlns:cx3="http://schemas.microsoft.com/office/drawing/2016/5/9/chartex" xmlns:cx4="http://schemas.microsoft.com/office/drawing/2016/5/10/chartex" xmlns:cx5="http://schemas.microsoft.com/office/drawing/2016/5/11/chartex" xmlns:cx6="http://schemas.microsoft.com/office/drawing/2016/5/12/chartex" xmlns:cx7="http://schemas.microsoft.com/office/drawing/2016/5/13/chartex" xmlns:cx8="http://schemas.microsoft.com/office/drawing/2016/5/14/chartex" xmlns:mc="http://schemas.openxmlformats.org/markup-compatibility/2006" xmlns:aink="http://schemas.microsoft.com/office/drawing/2016/ink" xmlns:am3d="http://schemas.microsoft.com/office/drawing/2017/model3d" xmlns:o="urn:schemas-microsoft-com:office:office" xmlns:oel="http://schemas.microsoft.com/office/2019/extlst" xmlns:r="http://schemas.openxmlformats.org/officeDocument/2006/relationships" xmlns:m="http://schemas.openxmlformats.org/officeDocument/2006/math" xmlns:v="urn:schemas-microsoft-com:vml" xmlns:wp14="http://schemas.microsoft.com/office/word/2010/wordprocessingDrawing" xmlns:wp="http://schemas.openxmlformats.org/drawingml/2006/wordprocessingDrawing" xmlns:w10="urn:schemas-microsoft-com:office:word" xmlns:w="http://schemas.openxmlformats.org/wordprocessingml/2006/main" xmlns:w14="http://schemas.microsoft.com/office/word/2010/wordml" xmlns:w15="http://schemas.microsoft.com/office/word/2012/wordml" xmlns:w16cex="http://schemas.microsoft.com/office/word/2018/wordml/cex" xmlns:w16cid="http://schemas.microsoft.com/office/word/2016/wordml/cid" xmlns:w16="http://schemas.microsoft.com/office/word/2018/wordml" xmlns:w16du="http://schemas.microsoft.com/office/word/2023/wordml/word16du" xmlns:w16sdtdh="http://schemas.microsoft.com/office/word/2020/wordml/sdtdatahash" xmlns:w16se="http://schemas.microsoft.com/office/word/2015/wordml/symex" xmlns:wpg="http://schemas.microsoft.com/office/word/2010/wordprocessingGroup" xmlns:wpi="http://schemas.microsoft.com/office/word/2010/wordprocessingInk" xmlns:wne="http://schemas.microsoft.com/office/word/2006/wordml" xmlns:wps="http://schemas.microsoft.com/office/word/2010/wordprocessingShape" mc:Ignorable="w14 w15 w16se w16cid w16 w16cex w16sdtdh w16du wp14">
   <w:sdt>
     <w:sdtPr>
       <w:id w:val="89063545"/>
@@ -4011,7 +4073,7 @@
 </file>
 
 <file path=word/footnotes.xml><?xml version="1.0" encoding="utf-8"?>
-<w:footnotes xmlns:wpc="http://schemas.microsoft.com/office/word/2010/wordprocessingCanvas" xmlns:cx="http://schemas.microsoft.com/office/drawing/2014/chartex" xmlns:cx1="http://schemas.microsoft.com/office/drawing/2015/9/8/chartex" xmlns:cx2="http://schemas.microsoft.com/office/drawing/2015/10/21/chartex" xmlns:cx3="http://schemas.microsoft.com/office/drawing/2016/5/9/chartex" xmlns:cx4="http://schemas.microsoft.com/office/drawing/2016/5/10/chartex" xmlns:cx5="http://schemas.microsoft.com/office/drawing/2016/5/11/chartex" xmlns:cx6="http://schemas.microsoft.com/office/drawing/2016/5/12/chartex" xmlns:cx7="http://schemas.microsoft.com/office/drawing/2016/5/13/chartex" xmlns:cx8="http://schemas.microsoft.com/office/drawing/2016/5/14/chartex" xmlns:mc="http://schemas.openxmlformats.org/markup-compatibility/2006" xmlns:aink="http://schemas.microsoft.com/office/drawing/2016/ink" xmlns:am3d="http://schemas.microsoft.com/office/drawing/2017/model3d" xmlns:o="urn:schemas-microsoft-com:office:office" xmlns:oel="http://schemas.microsoft.com/office/2019/extlst" xmlns:r="http://schemas.openxmlformats.org/officeDocument/2006/relationships" xmlns:m="http://schemas.openxmlformats.org/officeDocument/2006/math" xmlns:v="urn:schemas-microsoft-com:vml" xmlns:wp14="http://schemas.microsoft.com/office/word/2010/wordprocessingDrawing" xmlns:wp="http://schemas.openxmlformats.org/drawingml/2006/wordprocessingDrawing" xmlns:w10="urn:schemas-microsoft-com:office:word" xmlns:w="http://schemas.openxmlformats.org/wordprocessingml/2006/main" xmlns:w14="http://schemas.microsoft.com/office/word/2010/wordml" xmlns:w15="http://schemas.microsoft.com/office/word/2012/wordml" xmlns:w16cex="http://schemas.microsoft.com/office/word/2018/wordml/cex" xmlns:w16cid="http://schemas.microsoft.com/office/word/2016/wordml/cid" xmlns:w16="http://schemas.microsoft.com/office/word/2018/wordml" xmlns:w16sdtdh="http://schemas.microsoft.com/office/word/2020/wordml/sdtdatahash" xmlns:w16se="http://schemas.microsoft.com/office/word/2015/wordml/symex" xmlns:wpg="http://schemas.microsoft.com/office/word/2010/wordprocessingGroup" xmlns:wpi="http://schemas.microsoft.com/office/word/2010/wordprocessingInk" xmlns:wne="http://schemas.microsoft.com/office/word/2006/wordml" xmlns:wps="http://schemas.microsoft.com/office/word/2010/wordprocessingShape" mc:Ignorable="w14 w15 w16se w16cid w16 w16cex w16sdtdh wp14">
+<w:footnotes xmlns:wpc="http://schemas.microsoft.com/office/word/2010/wordprocessingCanvas" xmlns:cx="http://schemas.microsoft.com/office/drawing/2014/chartex" xmlns:cx1="http://schemas.microsoft.com/office/drawing/2015/9/8/chartex" xmlns:cx2="http://schemas.microsoft.com/office/drawing/2015/10/21/chartex" xmlns:cx3="http://schemas.microsoft.com/office/drawing/2016/5/9/chartex" xmlns:cx4="http://schemas.microsoft.com/office/drawing/2016/5/10/chartex" xmlns:cx5="http://schemas.microsoft.com/office/drawing/2016/5/11/chartex" xmlns:cx6="http://schemas.microsoft.com/office/drawing/2016/5/12/chartex" xmlns:cx7="http://schemas.microsoft.com/office/drawing/2016/5/13/chartex" xmlns:cx8="http://schemas.microsoft.com/office/drawing/2016/5/14/chartex" xmlns:mc="http://schemas.openxmlformats.org/markup-compatibility/2006" xmlns:aink="http://schemas.microsoft.com/office/drawing/2016/ink" xmlns:am3d="http://schemas.microsoft.com/office/drawing/2017/model3d" xmlns:o="urn:schemas-microsoft-com:office:office" xmlns:oel="http://schemas.microsoft.com/office/2019/extlst" xmlns:r="http://schemas.openxmlformats.org/officeDocument/2006/relationships" xmlns:m="http://schemas.openxmlformats.org/officeDocument/2006/math" xmlns:v="urn:schemas-microsoft-com:vml" xmlns:wp14="http://schemas.microsoft.com/office/word/2010/wordprocessingDrawing" xmlns:wp="http://schemas.openxmlformats.org/drawingml/2006/wordprocessingDrawing" xmlns:w10="urn:schemas-microsoft-com:office:word" xmlns:w="http://schemas.openxmlformats.org/wordprocessingml/2006/main" xmlns:w14="http://schemas.microsoft.com/office/word/2010/wordml" xmlns:w15="http://schemas.microsoft.com/office/word/2012/wordml" xmlns:w16cex="http://schemas.microsoft.com/office/word/2018/wordml/cex" xmlns:w16cid="http://schemas.microsoft.com/office/word/2016/wordml/cid" xmlns:w16="http://schemas.microsoft.com/office/word/2018/wordml" xmlns:w16du="http://schemas.microsoft.com/office/word/2023/wordml/word16du" xmlns:w16sdtdh="http://schemas.microsoft.com/office/word/2020/wordml/sdtdatahash" xmlns:w16se="http://schemas.microsoft.com/office/word/2015/wordml/symex" xmlns:wpg="http://schemas.microsoft.com/office/word/2010/wordprocessingGroup" xmlns:wpi="http://schemas.microsoft.com/office/word/2010/wordprocessingInk" xmlns:wne="http://schemas.microsoft.com/office/word/2006/wordml" xmlns:wps="http://schemas.microsoft.com/office/word/2010/wordprocessingShape" mc:Ignorable="w14 w15 w16se w16cid w16 w16cex w16sdtdh w16du wp14">
   <w:footnote w:type="separator" w:id="-1">
     <w:p>
       <w:pPr>
@@ -4043,7 +4105,7 @@
 </file>
 
 <file path=word/numbering.xml><?xml version="1.0" encoding="utf-8"?>
-<w:numbering xmlns:wpc="http://schemas.microsoft.com/office/word/2010/wordprocessingCanvas" xmlns:cx="http://schemas.microsoft.com/office/drawing/2014/chartex" xmlns:cx1="http://schemas.microsoft.com/office/drawing/2015/9/8/chartex" xmlns:cx2="http://schemas.microsoft.com/office/drawing/2015/10/21/chartex" xmlns:cx3="http://schemas.microsoft.com/office/drawing/2016/5/9/chartex" xmlns:cx4="http://schemas.microsoft.com/office/drawing/2016/5/10/chartex" xmlns:cx5="http://schemas.microsoft.com/office/drawing/2016/5/11/chartex" xmlns:cx6="http://schemas.microsoft.com/office/drawing/2016/5/12/chartex" xmlns:cx7="http://schemas.microsoft.com/office/drawing/2016/5/13/chartex" xmlns:cx8="http://schemas.microsoft.com/office/drawing/2016/5/14/chartex" xmlns:mc="http://schemas.openxmlformats.org/markup-compatibility/2006" xmlns:aink="http://schemas.microsoft.com/office/drawing/2016/ink" xmlns:am3d="http://schemas.microsoft.com/office/drawing/2017/model3d" xmlns:o="urn:schemas-microsoft-com:office:office" xmlns:oel="http://schemas.microsoft.com/office/2019/extlst" xmlns:r="http://schemas.openxmlformats.org/officeDocument/2006/relationships" xmlns:m="http://schemas.openxmlformats.org/officeDocument/2006/math" xmlns:v="urn:schemas-microsoft-com:vml" xmlns:wp14="http://schemas.microsoft.com/office/word/2010/wordprocessingDrawing" xmlns:wp="http://schemas.openxmlformats.org/drawingml/2006/wordprocessingDrawing" xmlns:w10="urn:schemas-microsoft-com:office:word" xmlns:w="http://schemas.openxmlformats.org/wordprocessingml/2006/main" xmlns:w14="http://schemas.microsoft.com/office/word/2010/wordml" xmlns:w15="http://schemas.microsoft.com/office/word/2012/wordml" xmlns:w16cex="http://schemas.microsoft.com/office/word/2018/wordml/cex" xmlns:w16cid="http://schemas.microsoft.com/office/word/2016/wordml/cid" xmlns:w16="http://schemas.microsoft.com/office/word/2018/wordml" xmlns:w16sdtdh="http://schemas.microsoft.com/office/word/2020/wordml/sdtdatahash" xmlns:w16se="http://schemas.microsoft.com/office/word/2015/wordml/symex" xmlns:wpg="http://schemas.microsoft.com/office/word/2010/wordprocessingGroup" xmlns:wpi="http://schemas.microsoft.com/office/word/2010/wordprocessingInk" xmlns:wne="http://schemas.microsoft.com/office/word/2006/wordml" xmlns:wps="http://schemas.microsoft.com/office/word/2010/wordprocessingShape" mc:Ignorable="w14 w15 w16se w16cid w16 w16cex w16sdtdh wp14">
+<w:numbering xmlns:wpc="http://schemas.microsoft.com/office/word/2010/wordprocessingCanvas" xmlns:cx="http://schemas.microsoft.com/office/drawing/2014/chartex" xmlns:cx1="http://schemas.microsoft.com/office/drawing/2015/9/8/chartex" xmlns:cx2="http://schemas.microsoft.com/office/drawing/2015/10/21/chartex" xmlns:cx3="http://schemas.microsoft.com/office/drawing/2016/5/9/chartex" xmlns:cx4="http://schemas.microsoft.com/office/drawing/2016/5/10/chartex" xmlns:cx5="http://schemas.microsoft.com/office/drawing/2016/5/11/chartex" xmlns:cx6="http://schemas.microsoft.com/office/drawing/2016/5/12/chartex" xmlns:cx7="http://schemas.microsoft.com/office/drawing/2016/5/13/chartex" xmlns:cx8="http://schemas.microsoft.com/office/drawing/2016/5/14/chartex" xmlns:mc="http://schemas.openxmlformats.org/markup-compatibility/2006" xmlns:aink="http://schemas.microsoft.com/office/drawing/2016/ink" xmlns:am3d="http://schemas.microsoft.com/office/drawing/2017/model3d" xmlns:o="urn:schemas-microsoft-com:office:office" xmlns:oel="http://schemas.microsoft.com/office/2019/extlst" xmlns:r="http://schemas.openxmlformats.org/officeDocument/2006/relationships" xmlns:m="http://schemas.openxmlformats.org/officeDocument/2006/math" xmlns:v="urn:schemas-microsoft-com:vml" xmlns:wp14="http://schemas.microsoft.com/office/word/2010/wordprocessingDrawing" xmlns:wp="http://schemas.openxmlformats.org/drawingml/2006/wordprocessingDrawing" xmlns:w10="urn:schemas-microsoft-com:office:word" xmlns:w="http://schemas.openxmlformats.org/wordprocessingml/2006/main" xmlns:w14="http://schemas.microsoft.com/office/word/2010/wordml" xmlns:w15="http://schemas.microsoft.com/office/word/2012/wordml" xmlns:w16cex="http://schemas.microsoft.com/office/word/2018/wordml/cex" xmlns:w16cid="http://schemas.microsoft.com/office/word/2016/wordml/cid" xmlns:w16="http://schemas.microsoft.com/office/word/2018/wordml" xmlns:w16du="http://schemas.microsoft.com/office/word/2023/wordml/word16du" xmlns:w16sdtdh="http://schemas.microsoft.com/office/word/2020/wordml/sdtdatahash" xmlns:w16se="http://schemas.microsoft.com/office/word/2015/wordml/symex" xmlns:wpg="http://schemas.microsoft.com/office/word/2010/wordprocessingGroup" xmlns:wpi="http://schemas.microsoft.com/office/word/2010/wordprocessingInk" xmlns:wne="http://schemas.microsoft.com/office/word/2006/wordml" xmlns:wps="http://schemas.microsoft.com/office/word/2010/wordprocessingShape" mc:Ignorable="w14 w15 w16se w16cid w16 w16cex w16sdtdh w16du wp14">
   <w:numPicBullet w:numPicBulletId="0">
     <w:pict>
       <v:shapetype id="_x0000_t75" coordsize="21600,21600" o:spt="75" o:preferrelative="t" path="m@4@5l@4@11@9@11@9@5xe" filled="f" stroked="f">
@@ -4065,14 +4127,14 @@
         <v:path o:extrusionok="f" gradientshapeok="t" o:connecttype="rect"/>
         <o:lock v:ext="edit" aspectratio="t"/>
       </v:shapetype>
-      <v:shape id="_x0000_i1042" type="#_x0000_t75" style="width:14.25pt;height:14.25pt;visibility:visible" o:gfxdata="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" o:bullet="t">
+      <v:shape id="_x0000_i1148" type="#_x0000_t75" style="width:14.25pt;height:14.25pt;visibility:visible" o:gfxdata="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" o:bullet="t">
         <v:imagedata r:id="rId1" o:title=""/>
       </v:shape>
     </w:pict>
   </w:numPicBullet>
   <w:numPicBullet w:numPicBulletId="1">
     <w:pict>
-      <v:shape id="_x0000_i1043" type="#_x0000_t75" style="width:13.5pt;height:13.5pt;visibility:visible" o:gfxdata="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" o:bullet="t">
+      <v:shape id="_x0000_i1149" type="#_x0000_t75" style="width:13.5pt;height:13.5pt;visibility:visible" o:gfxdata="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" o:bullet="t">
         <v:imagedata r:id="rId2" o:title=""/>
       </v:shape>
     </w:pict>
@@ -7862,7 +7924,7 @@
 </file>
 
 <file path=word/styles.xml><?xml version="1.0" encoding="utf-8"?>
-<w:styles xmlns:mc="http://schemas.openxmlformats.org/markup-compatibility/2006" xmlns:r="http://schemas.openxmlformats.org/officeDocument/2006/relationships" xmlns:w="http://schemas.openxmlformats.org/wordprocessingml/2006/main" xmlns:w14="http://schemas.microsoft.com/office/word/2010/wordml" xmlns:w15="http://schemas.microsoft.com/office/word/2012/wordml" xmlns:w16cex="http://schemas.microsoft.com/office/word/2018/wordml/cex" xmlns:w16cid="http://schemas.microsoft.com/office/word/2016/wordml/cid" xmlns:w16="http://schemas.microsoft.com/office/word/2018/wordml" xmlns:w16sdtdh="http://schemas.microsoft.com/office/word/2020/wordml/sdtdatahash" xmlns:w16se="http://schemas.microsoft.com/office/word/2015/wordml/symex" mc:Ignorable="w14 w15 w16se w16cid w16 w16cex w16sdtdh">
+<w:styles xmlns:mc="http://schemas.openxmlformats.org/markup-compatibility/2006" xmlns:r="http://schemas.openxmlformats.org/officeDocument/2006/relationships" xmlns:w="http://schemas.openxmlformats.org/wordprocessingml/2006/main" xmlns:w14="http://schemas.microsoft.com/office/word/2010/wordml" xmlns:w15="http://schemas.microsoft.com/office/word/2012/wordml" xmlns:w16cex="http://schemas.microsoft.com/office/word/2018/wordml/cex" xmlns:w16cid="http://schemas.microsoft.com/office/word/2016/wordml/cid" xmlns:w16="http://schemas.microsoft.com/office/word/2018/wordml" xmlns:w16du="http://schemas.microsoft.com/office/word/2023/wordml/word16du" xmlns:w16sdtdh="http://schemas.microsoft.com/office/word/2020/wordml/sdtdatahash" xmlns:w16se="http://schemas.microsoft.com/office/word/2015/wordml/symex" mc:Ignorable="w14 w15 w16se w16cid w16 w16cex w16sdtdh w16du">
   <w:docDefaults>
     <w:rPrDefault>
       <w:rPr>
@@ -8260,7 +8322,7 @@
   <w:style w:type="paragraph" w:default="1" w:styleId="Normal">
     <w:name w:val="Normal"/>
     <w:qFormat/>
-    <w:rsid w:val="008453A9"/>
+    <w:rsid w:val="00066DDD"/>
     <w:rPr>
       <w:color w:val="043D68" w:themeColor="text2"/>
       <w:sz w:val="20"/>
@@ -8860,7 +8922,7 @@
 </file>
 
 <file path=word/glossary/document.xml><?xml version="1.0" encoding="utf-8"?>
-<w:glossaryDocument xmlns:wpc="http://schemas.microsoft.com/office/word/2010/wordprocessingCanvas" xmlns:cx="http://schemas.microsoft.com/office/drawing/2014/chartex" xmlns:cx1="http://schemas.microsoft.com/office/drawing/2015/9/8/chartex" xmlns:cx2="http://schemas.microsoft.com/office/drawing/2015/10/21/chartex" xmlns:cx3="http://schemas.microsoft.com/office/drawing/2016/5/9/chartex" xmlns:cx4="http://schemas.microsoft.com/office/drawing/2016/5/10/chartex" xmlns:cx5="http://schemas.microsoft.com/office/drawing/2016/5/11/chartex" xmlns:cx6="http://schemas.microsoft.com/office/drawing/2016/5/12/chartex" xmlns:cx7="http://schemas.microsoft.com/office/drawing/2016/5/13/chartex" xmlns:cx8="http://schemas.microsoft.com/office/drawing/2016/5/14/chartex" xmlns:mc="http://schemas.openxmlformats.org/markup-compatibility/2006" xmlns:aink="http://schemas.microsoft.com/office/drawing/2016/ink" xmlns:am3d="http://schemas.microsoft.com/office/drawing/2017/model3d" xmlns:o="urn:schemas-microsoft-com:office:office" xmlns:oel="http://schemas.microsoft.com/office/2019/extlst" xmlns:r="http://schemas.openxmlformats.org/officeDocument/2006/relationships" xmlns:m="http://schemas.openxmlformats.org/officeDocument/2006/math" xmlns:v="urn:schemas-microsoft-com:vml" xmlns:wp14="http://schemas.microsoft.com/office/word/2010/wordprocessingDrawing" xmlns:wp="http://schemas.openxmlformats.org/drawingml/2006/wordprocessingDrawing" xmlns:w10="urn:schemas-microsoft-com:office:word" xmlns:w="http://schemas.openxmlformats.org/wordprocessingml/2006/main" xmlns:w14="http://schemas.microsoft.com/office/word/2010/wordml" xmlns:w15="http://schemas.microsoft.com/office/word/2012/wordml" xmlns:w16cex="http://schemas.microsoft.com/office/word/2018/wordml/cex" xmlns:w16cid="http://schemas.microsoft.com/office/word/2016/wordml/cid" xmlns:w16="http://schemas.microsoft.com/office/word/2018/wordml" xmlns:w16sdtdh="http://schemas.microsoft.com/office/word/2020/wordml/sdtdatahash" xmlns:w16se="http://schemas.microsoft.com/office/word/2015/wordml/symex" xmlns:wpg="http://schemas.microsoft.com/office/word/2010/wordprocessingGroup" xmlns:wpi="http://schemas.microsoft.com/office/word/2010/wordprocessingInk" xmlns:wne="http://schemas.microsoft.com/office/word/2006/wordml" xmlns:wps="http://schemas.microsoft.com/office/word/2010/wordprocessingShape" mc:Ignorable="w14 w15 w16se w16cid w16 w16cex w16sdtdh wp14">
+<w:glossaryDocument xmlns:wpc="http://schemas.microsoft.com/office/word/2010/wordprocessingCanvas" xmlns:cx="http://schemas.microsoft.com/office/drawing/2014/chartex" xmlns:cx1="http://schemas.microsoft.com/office/drawing/2015/9/8/chartex" xmlns:cx2="http://schemas.microsoft.com/office/drawing/2015/10/21/chartex" xmlns:cx3="http://schemas.microsoft.com/office/drawing/2016/5/9/chartex" xmlns:cx4="http://schemas.microsoft.com/office/drawing/2016/5/10/chartex" xmlns:cx5="http://schemas.microsoft.com/office/drawing/2016/5/11/chartex" xmlns:cx6="http://schemas.microsoft.com/office/drawing/2016/5/12/chartex" xmlns:cx7="http://schemas.microsoft.com/office/drawing/2016/5/13/chartex" xmlns:cx8="http://schemas.microsoft.com/office/drawing/2016/5/14/chartex" xmlns:mc="http://schemas.openxmlformats.org/markup-compatibility/2006" xmlns:aink="http://schemas.microsoft.com/office/drawing/2016/ink" xmlns:am3d="http://schemas.microsoft.com/office/drawing/2017/model3d" xmlns:o="urn:schemas-microsoft-com:office:office" xmlns:oel="http://schemas.microsoft.com/office/2019/extlst" xmlns:r="http://schemas.openxmlformats.org/officeDocument/2006/relationships" xmlns:m="http://schemas.openxmlformats.org/officeDocument/2006/math" xmlns:v="urn:schemas-microsoft-com:vml" xmlns:wp14="http://schemas.microsoft.com/office/word/2010/wordprocessingDrawing" xmlns:wp="http://schemas.openxmlformats.org/drawingml/2006/wordprocessingDrawing" xmlns:w10="urn:schemas-microsoft-com:office:word" xmlns:w="http://schemas.openxmlformats.org/wordprocessingml/2006/main" xmlns:w14="http://schemas.microsoft.com/office/word/2010/wordml" xmlns:w15="http://schemas.microsoft.com/office/word/2012/wordml" xmlns:w16cex="http://schemas.microsoft.com/office/word/2018/wordml/cex" xmlns:w16cid="http://schemas.microsoft.com/office/word/2016/wordml/cid" xmlns:w16="http://schemas.microsoft.com/office/word/2018/wordml" xmlns:w16du="http://schemas.microsoft.com/office/word/2023/wordml/word16du" xmlns:w16sdtdh="http://schemas.microsoft.com/office/word/2020/wordml/sdtdatahash" xmlns:w16se="http://schemas.microsoft.com/office/word/2015/wordml/symex" xmlns:wpg="http://schemas.microsoft.com/office/word/2010/wordprocessingGroup" xmlns:wpi="http://schemas.microsoft.com/office/word/2010/wordprocessingInk" xmlns:wne="http://schemas.microsoft.com/office/word/2006/wordml" xmlns:wps="http://schemas.microsoft.com/office/word/2010/wordprocessingShape" mc:Ignorable="w14 w15 w16se w16cid w16 w16cex w16sdtdh w16du wp14">
   <w:docParts>
     <w:docPart>
       <w:docPartPr>
@@ -8893,7 +8955,7 @@
 </file>
 
 <file path=word/glossary/fontTable.xml><?xml version="1.0" encoding="utf-8"?>
-<w:fonts xmlns:mc="http://schemas.openxmlformats.org/markup-compatibility/2006" xmlns:r="http://schemas.openxmlformats.org/officeDocument/2006/relationships" xmlns:w="http://schemas.openxmlformats.org/wordprocessingml/2006/main" xmlns:w14="http://schemas.microsoft.com/office/word/2010/wordml" xmlns:w15="http://schemas.microsoft.com/office/word/2012/wordml" xmlns:w16cex="http://schemas.microsoft.com/office/word/2018/wordml/cex" xmlns:w16cid="http://schemas.microsoft.com/office/word/2016/wordml/cid" xmlns:w16="http://schemas.microsoft.com/office/word/2018/wordml" xmlns:w16sdtdh="http://schemas.microsoft.com/office/word/2020/wordml/sdtdatahash" xmlns:w16se="http://schemas.microsoft.com/office/word/2015/wordml/symex" mc:Ignorable="w14 w15 w16se w16cid w16 w16cex w16sdtdh">
+<w:fonts xmlns:mc="http://schemas.openxmlformats.org/markup-compatibility/2006" xmlns:r="http://schemas.openxmlformats.org/officeDocument/2006/relationships" xmlns:w="http://schemas.openxmlformats.org/wordprocessingml/2006/main" xmlns:w14="http://schemas.microsoft.com/office/word/2010/wordml" xmlns:w15="http://schemas.microsoft.com/office/word/2012/wordml" xmlns:w16cex="http://schemas.microsoft.com/office/word/2018/wordml/cex" xmlns:w16cid="http://schemas.microsoft.com/office/word/2016/wordml/cid" xmlns:w16="http://schemas.microsoft.com/office/word/2018/wordml" xmlns:w16du="http://schemas.microsoft.com/office/word/2023/wordml/word16du" xmlns:w16sdtdh="http://schemas.microsoft.com/office/word/2020/wordml/sdtdatahash" xmlns:w16se="http://schemas.microsoft.com/office/word/2015/wordml/symex" mc:Ignorable="w14 w15 w16se w16cid w16 w16cex w16sdtdh w16du">
   <w:font w:name="Symbol">
     <w:panose1 w:val="05050102010706020507"/>
     <w:charset w:val="02"/>
@@ -8942,25 +9004,23 @@
     <w:pitch w:val="variable"/>
     <w:sig w:usb0="E4002EFF" w:usb1="C000E47F" w:usb2="00000009" w:usb3="00000000" w:csb0="000001FF" w:csb1="00000000"/>
   </w:font>
-  <w:font w:name="Calibri">
-    <w:panose1 w:val="020F0502020204030204"/>
+  <w:font w:name="Aptos">
     <w:charset w:val="00"/>
     <w:family w:val="swiss"/>
     <w:pitch w:val="variable"/>
-    <w:sig w:usb0="E4002EFF" w:usb1="C200247B" w:usb2="00000009" w:usb3="00000000" w:csb0="000001FF" w:csb1="00000000"/>
+    <w:sig w:usb0="20000287" w:usb1="00000003" w:usb2="00000000" w:usb3="00000000" w:csb0="0000019F" w:csb1="00000000"/>
   </w:font>
-  <w:font w:name="Calibri Light">
-    <w:panose1 w:val="020F0302020204030204"/>
+  <w:font w:name="Aptos Display">
     <w:charset w:val="00"/>
     <w:family w:val="swiss"/>
     <w:pitch w:val="variable"/>
-    <w:sig w:usb0="E4002EFF" w:usb1="C200247B" w:usb2="00000009" w:usb3="00000000" w:csb0="000001FF" w:csb1="00000000"/>
+    <w:sig w:usb0="20000287" w:usb1="00000003" w:usb2="00000000" w:usb3="00000000" w:csb0="0000019F" w:csb1="00000000"/>
   </w:font>
 </w:fonts>
 </file>
 
 <file path=word/glossary/settings.xml><?xml version="1.0" encoding="utf-8"?>
-<w:settings xmlns:mc="http://schemas.openxmlformats.org/markup-compatibility/2006" xmlns:o="urn:schemas-microsoft-com:office:office" xmlns:r="http://schemas.openxmlformats.org/officeDocument/2006/relationships" xmlns:m="http://schemas.openxmlformats.org/officeDocument/2006/math" xmlns:v="urn:schemas-microsoft-com:vml" xmlns:w10="urn:schemas-microsoft-com:office:word" xmlns:w="http://schemas.openxmlformats.org/wordprocessingml/2006/main" xmlns:w14="http://schemas.microsoft.com/office/word/2010/wordml" xmlns:w15="http://schemas.microsoft.com/office/word/2012/wordml" xmlns:w16cex="http://schemas.microsoft.com/office/word/2018/wordml/cex" xmlns:w16cid="http://schemas.microsoft.com/office/word/2016/wordml/cid" xmlns:w16="http://schemas.microsoft.com/office/word/2018/wordml" xmlns:w16sdtdh="http://schemas.microsoft.com/office/word/2020/wordml/sdtdatahash" xmlns:w16se="http://schemas.microsoft.com/office/word/2015/wordml/symex" xmlns:sl="http://schemas.openxmlformats.org/schemaLibrary/2006/main" mc:Ignorable="w14 w15 w16se w16cid w16 w16cex w16sdtdh">
+<w:settings xmlns:mc="http://schemas.openxmlformats.org/markup-compatibility/2006" xmlns:o="urn:schemas-microsoft-com:office:office" xmlns:r="http://schemas.openxmlformats.org/officeDocument/2006/relationships" xmlns:m="http://schemas.openxmlformats.org/officeDocument/2006/math" xmlns:v="urn:schemas-microsoft-com:vml" xmlns:w10="urn:schemas-microsoft-com:office:word" xmlns:w="http://schemas.openxmlformats.org/wordprocessingml/2006/main" xmlns:w14="http://schemas.microsoft.com/office/word/2010/wordml" xmlns:w15="http://schemas.microsoft.com/office/word/2012/wordml" xmlns:w16cex="http://schemas.microsoft.com/office/word/2018/wordml/cex" xmlns:w16cid="http://schemas.microsoft.com/office/word/2016/wordml/cid" xmlns:w16="http://schemas.microsoft.com/office/word/2018/wordml" xmlns:w16du="http://schemas.microsoft.com/office/word/2023/wordml/word16du" xmlns:w16sdtdh="http://schemas.microsoft.com/office/word/2020/wordml/sdtdatahash" xmlns:w16se="http://schemas.microsoft.com/office/word/2015/wordml/symex" xmlns:sl="http://schemas.openxmlformats.org/schemaLibrary/2006/main" mc:Ignorable="w14 w15 w16se w16cid w16 w16cex w16sdtdh w16du">
   <w:view w:val="normal"/>
   <w:defaultTabStop w:val="720"/>
   <w:characterSpacingControl w:val="doNotCompress"/>
@@ -8976,21 +9036,24 @@
   <w:rsids>
     <w:rsidRoot w:val="00E34792"/>
     <w:rsid w:val="00067665"/>
-    <w:rsid w:val="000E10B9"/>
     <w:rsid w:val="00241CBB"/>
     <w:rsid w:val="0024572B"/>
     <w:rsid w:val="002D4868"/>
     <w:rsid w:val="00371755"/>
+    <w:rsid w:val="003761B4"/>
     <w:rsid w:val="003A1CDD"/>
     <w:rsid w:val="003F6940"/>
+    <w:rsid w:val="00401D84"/>
     <w:rsid w:val="00466021"/>
     <w:rsid w:val="0049341A"/>
     <w:rsid w:val="004936DA"/>
+    <w:rsid w:val="004D56AD"/>
     <w:rsid w:val="004E53AF"/>
     <w:rsid w:val="00532455"/>
     <w:rsid w:val="005651B5"/>
     <w:rsid w:val="00576A4C"/>
     <w:rsid w:val="005B628E"/>
+    <w:rsid w:val="00666EF2"/>
     <w:rsid w:val="006840BF"/>
     <w:rsid w:val="006C402D"/>
     <w:rsid w:val="0073187B"/>
@@ -9000,15 +9063,17 @@
     <w:rsid w:val="007F5406"/>
     <w:rsid w:val="00807B01"/>
     <w:rsid w:val="008254C8"/>
+    <w:rsid w:val="00965870"/>
     <w:rsid w:val="009C55AF"/>
+    <w:rsid w:val="00B468E2"/>
     <w:rsid w:val="00C35EF3"/>
     <w:rsid w:val="00C60529"/>
     <w:rsid w:val="00CA6CBD"/>
     <w:rsid w:val="00CB7360"/>
     <w:rsid w:val="00CD3CC5"/>
-    <w:rsid w:val="00D65482"/>
     <w:rsid w:val="00E34792"/>
     <w:rsid w:val="00EA3BFF"/>
+    <w:rsid w:val="00EE6126"/>
     <w:rsid w:val="00F114B3"/>
     <w:rsid w:val="00FF0BF4"/>
   </w:rsids>
@@ -9034,7 +9099,7 @@
 </file>
 
 <file path=word/glossary/styles.xml><?xml version="1.0" encoding="utf-8"?>
-<w:styles xmlns:mc="http://schemas.openxmlformats.org/markup-compatibility/2006" xmlns:r="http://schemas.openxmlformats.org/officeDocument/2006/relationships" xmlns:w="http://schemas.openxmlformats.org/wordprocessingml/2006/main" xmlns:w14="http://schemas.microsoft.com/office/word/2010/wordml" xmlns:w15="http://schemas.microsoft.com/office/word/2012/wordml" xmlns:w16cex="http://schemas.microsoft.com/office/word/2018/wordml/cex" xmlns:w16cid="http://schemas.microsoft.com/office/word/2016/wordml/cid" xmlns:w16="http://schemas.microsoft.com/office/word/2018/wordml" xmlns:w16sdtdh="http://schemas.microsoft.com/office/word/2020/wordml/sdtdatahash" xmlns:w16se="http://schemas.microsoft.com/office/word/2015/wordml/symex" mc:Ignorable="w14 w15 w16se w16cid w16 w16cex w16sdtdh">
+<w:styles xmlns:mc="http://schemas.openxmlformats.org/markup-compatibility/2006" xmlns:r="http://schemas.openxmlformats.org/officeDocument/2006/relationships" xmlns:w="http://schemas.openxmlformats.org/wordprocessingml/2006/main" xmlns:w14="http://schemas.microsoft.com/office/word/2010/wordml" xmlns:w15="http://schemas.microsoft.com/office/word/2012/wordml" xmlns:w16cex="http://schemas.microsoft.com/office/word/2018/wordml/cex" xmlns:w16cid="http://schemas.microsoft.com/office/word/2016/wordml/cid" xmlns:w16="http://schemas.microsoft.com/office/word/2018/wordml" xmlns:w16du="http://schemas.microsoft.com/office/word/2023/wordml/word16du" xmlns:w16sdtdh="http://schemas.microsoft.com/office/word/2020/wordml/sdtdatahash" xmlns:w16se="http://schemas.microsoft.com/office/word/2015/wordml/symex" mc:Ignorable="w14 w15 w16se w16cid w16 w16cex w16sdtdh w16du">
   <w:docDefaults>
     <w:rPrDefault>
       <w:rPr>
@@ -9469,7 +9534,7 @@
 </file>
 
 <file path=word/glossary/webSettings.xml><?xml version="1.0" encoding="utf-8"?>
-<w:webSettings xmlns:mc="http://schemas.openxmlformats.org/markup-compatibility/2006" xmlns:r="http://schemas.openxmlformats.org/officeDocument/2006/relationships" xmlns:w="http://schemas.openxmlformats.org/wordprocessingml/2006/main" xmlns:w14="http://schemas.microsoft.com/office/word/2010/wordml" xmlns:w15="http://schemas.microsoft.com/office/word/2012/wordml" xmlns:w16cex="http://schemas.microsoft.com/office/word/2018/wordml/cex" xmlns:w16cid="http://schemas.microsoft.com/office/word/2016/wordml/cid" xmlns:w16="http://schemas.microsoft.com/office/word/2018/wordml" xmlns:w16sdtdh="http://schemas.microsoft.com/office/word/2020/wordml/sdtdatahash" xmlns:w16se="http://schemas.microsoft.com/office/word/2015/wordml/symex" mc:Ignorable="w14 w15 w16se w16cid w16 w16cex w16sdtdh">
+<w:webSettings xmlns:mc="http://schemas.openxmlformats.org/markup-compatibility/2006" xmlns:r="http://schemas.openxmlformats.org/officeDocument/2006/relationships" xmlns:w="http://schemas.openxmlformats.org/wordprocessingml/2006/main" xmlns:w14="http://schemas.microsoft.com/office/word/2010/wordml" xmlns:w15="http://schemas.microsoft.com/office/word/2012/wordml" xmlns:w16cex="http://schemas.microsoft.com/office/word/2018/wordml/cex" xmlns:w16cid="http://schemas.microsoft.com/office/word/2016/wordml/cid" xmlns:w16="http://schemas.microsoft.com/office/word/2018/wordml" xmlns:w16du="http://schemas.microsoft.com/office/word/2023/wordml/word16du" xmlns:w16sdtdh="http://schemas.microsoft.com/office/word/2020/wordml/sdtdatahash" xmlns:w16se="http://schemas.microsoft.com/office/word/2015/wordml/symex" mc:Ignorable="w14 w15 w16se w16cid w16 w16cex w16sdtdh w16du">
   <w:optimizeForBrowser/>
   <w:allowPNG/>
 </w:webSettings>
@@ -9737,6 +9802,39 @@
 </file>
 
 <file path=customXml/item1.xml><?xml version="1.0" encoding="utf-8"?>
+<p:properties xmlns:p="http://schemas.microsoft.com/office/2006/metadata/properties" xmlns:xsi="http://www.w3.org/2001/XMLSchema-instance" xmlns:pc="http://schemas.microsoft.com/office/infopath/2007/PartnerControls">
+  <documentManagement>
+    <_ip_UnifiedCompliancePolicyUIAction xmlns="http://schemas.microsoft.com/sharepoint/v3" xsi:nil="true"/>
+    <Image xmlns="71af3243-3dd4-4a8d-8c0d-dd76da1f02a5">
+      <Url xsi:nil="true"/>
+      <Description xsi:nil="true"/>
+    </Image>
+    <Status xmlns="71af3243-3dd4-4a8d-8c0d-dd76da1f02a5">Not started</Status>
+    <Background xmlns="71af3243-3dd4-4a8d-8c0d-dd76da1f02a5">false</Background>
+    <_ip_UnifiedCompliancePolicyProperties xmlns="http://schemas.microsoft.com/sharepoint/v3" xsi:nil="true"/>
+    <ImageTagsTaxHTField xmlns="71af3243-3dd4-4a8d-8c0d-dd76da1f02a5">
+      <Terms xmlns="http://schemas.microsoft.com/office/infopath/2007/PartnerControls"/>
+    </ImageTagsTaxHTField>
+    <TaxCatchAll xmlns="230e9df3-be65-4c73-a93b-d1236ebd677e" xsi:nil="true"/>
+    <MediaServiceKeyPoints xmlns="71af3243-3dd4-4a8d-8c0d-dd76da1f02a5" xsi:nil="true"/>
+  </documentManagement>
+</p:properties>
+</file>
+
+<file path=customXml/item2.xml><?xml version="1.0" encoding="utf-8"?>
+<?mso-contentType ?>
+<FormTemplates xmlns="http://schemas.microsoft.com/sharepoint/v3/contenttype/forms">
+  <Display>DocumentLibraryForm</Display>
+  <Edit>DocumentLibraryForm</Edit>
+  <New>DocumentLibraryForm</New>
+</FormTemplates>
+</file>
+
+<file path=customXml/item3.xml><?xml version="1.0" encoding="utf-8"?>
+<b:Sources xmlns:b="http://schemas.openxmlformats.org/officeDocument/2006/bibliography" xmlns="http://schemas.openxmlformats.org/officeDocument/2006/bibliography" SelectedStyle="/APASixthEditionOfficeOnline.xsl" StyleName="APA" Version="6"/>
+</file>
+
+<file path=customXml/item4.xml><?xml version="1.0" encoding="utf-8"?>
 <ct:contentTypeSchema xmlns:ct="http://schemas.microsoft.com/office/2006/metadata/contentType" xmlns:ma="http://schemas.microsoft.com/office/2006/metadata/properties/metaAttributes" ct:_="" ma:_="" ma:contentTypeName="Document" ma:contentTypeID="0x01010079F111ED35F8CC479449609E8A0923A6" ma:contentTypeVersion="26" ma:contentTypeDescription="Create a new document." ma:contentTypeScope="" ma:versionID="ac37c1753acd5e330d2062ccec26ea66">
   <xsd:schema xmlns:xsd="http://www.w3.org/2001/XMLSchema" xmlns:xs="http://www.w3.org/2001/XMLSchema" xmlns:p="http://schemas.microsoft.com/office/2006/metadata/properties" xmlns:ns1="http://schemas.microsoft.com/sharepoint/v3" xmlns:ns2="71af3243-3dd4-4a8d-8c0d-dd76da1f02a5" xmlns:ns3="16c05727-aa75-4e4a-9b5f-8a80a1165891" xmlns:ns4="230e9df3-be65-4c73-a93b-d1236ebd677e" targetNamespace="http://schemas.microsoft.com/office/2006/metadata/properties" ma:root="true" ma:fieldsID="3b340c7101c92c5120abd06486f94548" ns1:_="" ns2:_="" ns3:_="" ns4:_="">
     <xsd:import namespace="http://schemas.microsoft.com/sharepoint/v3"/>
@@ -10036,40 +10134,35 @@
 </ct:contentTypeSchema>
 </file>
 
-<file path=customXml/item2.xml><?xml version="1.0" encoding="utf-8"?>
-<b:Sources xmlns:b="http://schemas.openxmlformats.org/officeDocument/2006/bibliography" xmlns="http://schemas.openxmlformats.org/officeDocument/2006/bibliography" SelectedStyle="/APASixthEditionOfficeOnline.xsl" StyleName="APA" Version="6"/>
+<file path=customXml/itemProps1.xml><?xml version="1.0" encoding="utf-8"?>
+<ds:datastoreItem xmlns:ds="http://schemas.openxmlformats.org/officeDocument/2006/customXml" ds:itemID="{453ACD3A-016A-4DA1-BDB8-A4D0D5066FFD}">
+  <ds:schemaRefs>
+    <ds:schemaRef ds:uri="http://schemas.microsoft.com/office/2006/metadata/properties"/>
+    <ds:schemaRef ds:uri="http://schemas.microsoft.com/office/infopath/2007/PartnerControls"/>
+    <ds:schemaRef ds:uri="http://schemas.microsoft.com/sharepoint/v3"/>
+    <ds:schemaRef ds:uri="71af3243-3dd4-4a8d-8c0d-dd76da1f02a5"/>
+    <ds:schemaRef ds:uri="230e9df3-be65-4c73-a93b-d1236ebd677e"/>
+  </ds:schemaRefs>
+</ds:datastoreItem>
 </file>
 
-<file path=customXml/item3.xml><?xml version="1.0" encoding="utf-8"?>
-<?mso-contentType ?>
-<FormTemplates xmlns="http://schemas.microsoft.com/sharepoint/v3/contenttype/forms">
-  <Display>DocumentLibraryForm</Display>
-  <Edit>DocumentLibraryForm</Edit>
-  <New>DocumentLibraryForm</New>
-</FormTemplates>
+<file path=customXml/itemProps2.xml><?xml version="1.0" encoding="utf-8"?>
+<ds:datastoreItem xmlns:ds="http://schemas.openxmlformats.org/officeDocument/2006/customXml" ds:itemID="{B5096CFC-93AE-4516-98C2-08D811E078E2}">
+  <ds:schemaRefs>
+    <ds:schemaRef ds:uri="http://schemas.microsoft.com/sharepoint/v3/contenttype/forms"/>
+  </ds:schemaRefs>
+</ds:datastoreItem>
 </file>
 
-<file path=customXml/item4.xml><?xml version="1.0" encoding="utf-8"?>
-<p:properties xmlns:p="http://schemas.microsoft.com/office/2006/metadata/properties" xmlns:xsi="http://www.w3.org/2001/XMLSchema-instance" xmlns:pc="http://schemas.microsoft.com/office/infopath/2007/PartnerControls">
-  <documentManagement>
-    <_ip_UnifiedCompliancePolicyUIAction xmlns="http://schemas.microsoft.com/sharepoint/v3" xsi:nil="true"/>
-    <Image xmlns="71af3243-3dd4-4a8d-8c0d-dd76da1f02a5">
-      <Url xsi:nil="true"/>
-      <Description xsi:nil="true"/>
-    </Image>
-    <Status xmlns="71af3243-3dd4-4a8d-8c0d-dd76da1f02a5">Not started</Status>
-    <Background xmlns="71af3243-3dd4-4a8d-8c0d-dd76da1f02a5">false</Background>
-    <_ip_UnifiedCompliancePolicyProperties xmlns="http://schemas.microsoft.com/sharepoint/v3" xsi:nil="true"/>
-    <ImageTagsTaxHTField xmlns="71af3243-3dd4-4a8d-8c0d-dd76da1f02a5">
-      <Terms xmlns="http://schemas.microsoft.com/office/infopath/2007/PartnerControls"/>
-    </ImageTagsTaxHTField>
-    <TaxCatchAll xmlns="230e9df3-be65-4c73-a93b-d1236ebd677e" xsi:nil="true"/>
-    <MediaServiceKeyPoints xmlns="71af3243-3dd4-4a8d-8c0d-dd76da1f02a5" xsi:nil="true"/>
-  </documentManagement>
-</p:properties>
+<file path=customXml/itemProps3.xml><?xml version="1.0" encoding="utf-8"?>
+<ds:datastoreItem xmlns:ds="http://schemas.openxmlformats.org/officeDocument/2006/customXml" ds:itemID="{FDFCF9E5-1071-4C3D-AA44-7E8B97CFD0B3}">
+  <ds:schemaRefs>
+    <ds:schemaRef ds:uri="http://schemas.openxmlformats.org/officeDocument/2006/bibliography"/>
+  </ds:schemaRefs>
+</ds:datastoreItem>
 </file>
 
-<file path=customXml/itemProps1.xml><?xml version="1.0" encoding="utf-8"?>
+<file path=customXml/itemProps4.xml><?xml version="1.0" encoding="utf-8"?>
 <ds:datastoreItem xmlns:ds="http://schemas.openxmlformats.org/officeDocument/2006/customXml" ds:itemID="{BC949AC9-09B6-410F-BCB1-38C226FEBCB2}">
   <ds:schemaRefs>
     <ds:schemaRef ds:uri="http://schemas.microsoft.com/office/2006/metadata/contentType"/>
@@ -10088,32 +10181,4 @@
     <ds:schemaRef ds:uri="http://schemas.microsoft.com/internal/obd"/>
   </ds:schemaRefs>
 </ds:datastoreItem>
-</file>
-
-<file path=customXml/itemProps2.xml><?xml version="1.0" encoding="utf-8"?>
-<ds:datastoreItem xmlns:ds="http://schemas.openxmlformats.org/officeDocument/2006/customXml" ds:itemID="{FDFCF9E5-1071-4C3D-AA44-7E8B97CFD0B3}">
-  <ds:schemaRefs>
-    <ds:schemaRef ds:uri="http://schemas.openxmlformats.org/officeDocument/2006/bibliography"/>
-  </ds:schemaRefs>
-</ds:datastoreItem>
-</file>
-
-<file path=customXml/itemProps3.xml><?xml version="1.0" encoding="utf-8"?>
-<ds:datastoreItem xmlns:ds="http://schemas.openxmlformats.org/officeDocument/2006/customXml" ds:itemID="{B5096CFC-93AE-4516-98C2-08D811E078E2}">
-  <ds:schemaRefs>
-    <ds:schemaRef ds:uri="http://schemas.microsoft.com/sharepoint/v3/contenttype/forms"/>
-  </ds:schemaRefs>
-</ds:datastoreItem>
-</file>
-
-<file path=customXml/itemProps4.xml><?xml version="1.0" encoding="utf-8"?>
-<ds:datastoreItem xmlns:ds="http://schemas.openxmlformats.org/officeDocument/2006/customXml" ds:itemID="{453ACD3A-016A-4DA1-BDB8-A4D0D5066FFD}">
-  <ds:schemaRefs>
-    <ds:schemaRef ds:uri="http://schemas.microsoft.com/office/2006/metadata/properties"/>
-    <ds:schemaRef ds:uri="http://schemas.microsoft.com/office/infopath/2007/PartnerControls"/>
-    <ds:schemaRef ds:uri="http://schemas.microsoft.com/sharepoint/v3"/>
-    <ds:schemaRef ds:uri="71af3243-3dd4-4a8d-8c0d-dd76da1f02a5"/>
-    <ds:schemaRef ds:uri="230e9df3-be65-4c73-a93b-d1236ebd677e"/>
-  </ds:schemaRefs>
-</ds:datastoreItem>
 </file>
</xml_diff>